<commit_message>
Actualización de formatos motoresM
Actualización a la codificación sin el prefijo G de grado.
</commit_message>
<xml_diff>
--- a/guiasYformatos/recursos/motoresF/formatos/InteractivoF1.docx
+++ b/guiasYformatos/recursos/motoresF/formatos/InteractivoF1.docx
@@ -11,6 +11,8 @@
           <w:lang w:val="es-ES_tradnl"/>
         </w:rPr>
       </w:pPr>
+      <w:bookmarkStart w:id="0" w:name="_GoBack"/>
+      <w:bookmarkEnd w:id="0"/>
       <w:r>
         <w:rPr>
           <w:rFonts w:asciiTheme="majorHAnsi" w:hAnsiTheme="majorHAnsi"/>
@@ -2654,7 +2656,7 @@
           <w:highlight w:val="yellow"/>
           <w:lang w:val="es-ES_tradnl"/>
         </w:rPr>
-        <w:t>G08</w:t>
+        <w:t>08</w:t>
       </w:r>
       <w:r>
         <w:rPr>
@@ -3898,14 +3900,7 @@
                                   <w:sz w:val="18"/>
                                   <w:szCs w:val="18"/>
                                 </w:rPr>
-                                <w:t>Center</w:t>
-                              </w:r>
-                              <w:r>
-                                <w:rPr>
-                                  <w:sz w:val="18"/>
-                                  <w:szCs w:val="18"/>
-                                </w:rPr>
-                                <w:t>Center</w:t>
+                                <w:t>CenterCenter</w:t>
                               </w:r>
                               <w:proofErr w:type="spellEnd"/>
                             </w:p>
@@ -3930,14 +3925,7 @@
                                   <w:sz w:val="18"/>
                                   <w:szCs w:val="18"/>
                                 </w:rPr>
-                                <w:t>Right</w:t>
-                              </w:r>
-                              <w:r>
-                                <w:rPr>
-                                  <w:sz w:val="18"/>
-                                  <w:szCs w:val="18"/>
-                                </w:rPr>
-                                <w:t>Center</w:t>
+                                <w:t>RightCenter</w:t>
                               </w:r>
                               <w:proofErr w:type="spellEnd"/>
                             </w:p>
@@ -3994,14 +3982,7 @@
                                   <w:sz w:val="18"/>
                                   <w:szCs w:val="18"/>
                                 </w:rPr>
-                                <w:t>Center</w:t>
-                              </w:r>
-                              <w:r>
-                                <w:rPr>
-                                  <w:sz w:val="18"/>
-                                  <w:szCs w:val="18"/>
-                                </w:rPr>
-                                <w:t>Bottom</w:t>
+                                <w:t>CenterBottom</w:t>
                               </w:r>
                               <w:proofErr w:type="spellEnd"/>
                             </w:p>
@@ -4026,14 +4007,7 @@
                                   <w:sz w:val="18"/>
                                   <w:szCs w:val="18"/>
                                 </w:rPr>
-                                <w:t>Right</w:t>
-                              </w:r>
-                              <w:r>
-                                <w:rPr>
-                                  <w:sz w:val="18"/>
-                                  <w:szCs w:val="18"/>
-                                </w:rPr>
-                                <w:t>Bottom</w:t>
+                                <w:t>RightBottom</w:t>
                               </w:r>
                               <w:proofErr w:type="spellEnd"/>
                             </w:p>
@@ -4468,7 +4442,7 @@
           <w:highlight w:val="yellow"/>
           <w:lang w:val="es-ES_tradnl"/>
         </w:rPr>
-        <w:t>G08</w:t>
+        <w:t>08</w:t>
       </w:r>
       <w:r>
         <w:rPr>
@@ -4510,8 +4484,6 @@
         </w:rPr>
         <w:t>IMG02</w:t>
       </w:r>
-      <w:bookmarkStart w:id="0" w:name="_GoBack"/>
-      <w:bookmarkEnd w:id="0"/>
       <w:r>
         <w:rPr>
           <w:rFonts w:ascii="Arial" w:hAnsi="Arial" w:cs="Arial"/>

</xml_diff>